<commit_message>
Pushing updated info for project diary
</commit_message>
<xml_diff>
--- a/Diary_Proj5_IRPPR.docx
+++ b/Diary_Proj5_IRPPR.docx
@@ -51,6 +51,7 @@
         <w:tc>
           <w:tcPr>
             <w:tcW w:w="2547" w:type="dxa"/>
+            <w:tcMar/>
           </w:tcPr>
           <w:p>
             <w:pPr>
@@ -76,6 +77,7 @@
         <w:tc>
           <w:tcPr>
             <w:tcW w:w="6469" w:type="dxa"/>
+            <w:tcMar/>
           </w:tcPr>
           <w:p>
             <w:r>
@@ -91,6 +93,7 @@
         <w:tc>
           <w:tcPr>
             <w:tcW w:w="2547" w:type="dxa"/>
+            <w:tcMar/>
           </w:tcPr>
           <w:p>
             <w:pPr>
@@ -116,6 +119,7 @@
         <w:tc>
           <w:tcPr>
             <w:tcW w:w="6469" w:type="dxa"/>
+            <w:tcMar/>
           </w:tcPr>
           <w:p>
             <w:pPr>
@@ -160,6 +164,7 @@
         <w:tc>
           <w:tcPr>
             <w:tcW w:w="2547" w:type="dxa"/>
+            <w:tcMar/>
           </w:tcPr>
           <w:p>
             <w:pPr>
@@ -197,6 +202,7 @@
         <w:tc>
           <w:tcPr>
             <w:tcW w:w="6469" w:type="dxa"/>
+            <w:tcMar/>
           </w:tcPr>
           <w:p>
             <w:pPr>
@@ -217,9 +223,54 @@
                 <w:ilvl w:val="0"/>
                 <w:numId w:val="2"/>
               </w:numPr>
-            </w:pPr>
-            <w:bookmarkStart w:id="0" w:name="_GoBack"/>
+              <w:rPr/>
+            </w:pPr>
+            <w:bookmarkStart w:name="_GoBack" w:id="0"/>
             <w:bookmarkEnd w:id="0"/>
+            <w:r>
+              <w:rPr/>
+              <w:t xml:space="preserve">Fergal had issues parsing </w:t>
+            </w:r>
+            <w:proofErr w:type="spellStart"/>
+            <w:r>
+              <w:rPr/>
+              <w:t>unicode</w:t>
+            </w:r>
+            <w:proofErr w:type="spellEnd"/>
+            <w:r>
+              <w:rPr/>
+              <w:t xml:space="preserve"> into R when loading as </w:t>
+            </w:r>
+            <w:proofErr w:type="spellStart"/>
+            <w:r>
+              <w:rPr/>
+              <w:t>dplyr</w:t>
+            </w:r>
+            <w:proofErr w:type="spellEnd"/>
+            <w:r>
+              <w:rPr/>
+              <w:t xml:space="preserve"> </w:t>
+            </w:r>
+            <w:proofErr w:type="spellStart"/>
+            <w:r>
+              <w:rPr/>
+              <w:t>tibble</w:t>
+            </w:r>
+            <w:proofErr w:type="spellEnd"/>
+            <w:r>
+              <w:rPr/>
+              <w:t xml:space="preserve">, solution was to load into R as </w:t>
+            </w:r>
+            <w:proofErr w:type="spellStart"/>
+            <w:r>
+              <w:rPr/>
+              <w:t>dataframe</w:t>
+            </w:r>
+            <w:proofErr w:type="spellEnd"/>
+            <w:r>
+              <w:rPr/>
+              <w:t xml:space="preserve"> first and then parse.</w:t>
+            </w:r>
           </w:p>
           <w:p/>
         </w:tc>
@@ -228,6 +279,7 @@
         <w:tc>
           <w:tcPr>
             <w:tcW w:w="2547" w:type="dxa"/>
+            <w:tcMar/>
           </w:tcPr>
           <w:p>
             <w:pPr>
@@ -265,35 +317,75 @@
         <w:tc>
           <w:tcPr>
             <w:tcW w:w="6469" w:type="dxa"/>
-          </w:tcPr>
-          <w:p>
-            <w:pPr>
-              <w:pStyle w:val="ListParagraph"/>
-              <w:numPr>
-                <w:ilvl w:val="0"/>
-                <w:numId w:val="2"/>
-              </w:numPr>
-            </w:pPr>
-            <w:r>
+            <w:tcMar/>
+          </w:tcPr>
+          <w:p>
+            <w:pPr>
+              <w:pStyle w:val="ListParagraph"/>
+              <w:numPr>
+                <w:ilvl w:val="0"/>
+                <w:numId w:val="2"/>
+              </w:numPr>
+              <w:rPr/>
+            </w:pPr>
+            <w:r>
+              <w:rPr/>
               <w:t xml:space="preserve">Fergal set up two </w:t>
             </w:r>
             <w:proofErr w:type="spellStart"/>
             <w:r>
+              <w:rPr/>
               <w:t>github</w:t>
             </w:r>
             <w:proofErr w:type="spellEnd"/>
             <w:r>
+              <w:rPr/>
               <w:t xml:space="preserve"> repos and a project WhatsApp group</w:t>
             </w:r>
-          </w:p>
-          <w:p>
-            <w:pPr>
-              <w:pStyle w:val="ListParagraph"/>
-              <w:numPr>
-                <w:ilvl w:val="0"/>
-                <w:numId w:val="2"/>
-              </w:numPr>
-            </w:pPr>
+            <w:r>
+              <w:rPr/>
+              <w:t>.</w:t>
+            </w:r>
+          </w:p>
+          <w:p>
+            <w:pPr>
+              <w:pStyle w:val="ListParagraph"/>
+              <w:numPr>
+                <w:ilvl w:val="0"/>
+                <w:numId w:val="2"/>
+              </w:numPr>
+              <w:rPr/>
+            </w:pPr>
+            <w:r>
+              <w:rPr/>
+              <w:t xml:space="preserve">Fergal pushed initial .csv data to repos, added basic parsing for Price column to convert to numeric and </w:t>
+            </w:r>
+            <w:r>
+              <w:rPr/>
+              <w:t>began</w:t>
+            </w:r>
+            <w:r>
+              <w:rPr/>
+              <w:t xml:space="preserve"> investigating </w:t>
+            </w:r>
+            <w:proofErr w:type="spellStart"/>
+            <w:r>
+              <w:rPr/>
+              <w:t>C</w:t>
+            </w:r>
+            <w:r>
+              <w:rPr/>
+              <w:t>hloropleth</w:t>
+            </w:r>
+            <w:proofErr w:type="spellEnd"/>
+            <w:r>
+              <w:rPr/>
+              <w:t xml:space="preserve"> Maps for representing data</w:t>
+            </w:r>
+            <w:r>
+              <w:rPr/>
+              <w:t>.</w:t>
+            </w:r>
           </w:p>
           <w:p/>
         </w:tc>
@@ -302,6 +394,7 @@
         <w:tc>
           <w:tcPr>
             <w:tcW w:w="2547" w:type="dxa"/>
+            <w:tcMar/>
           </w:tcPr>
           <w:p>
             <w:pPr>
@@ -333,6 +426,7 @@
         <w:tc>
           <w:tcPr>
             <w:tcW w:w="6469" w:type="dxa"/>
+            <w:tcMar/>
           </w:tcPr>
           <w:p>
             <w:pPr>
@@ -394,6 +488,7 @@
         <w:tc>
           <w:tcPr>
             <w:tcW w:w="2547" w:type="dxa"/>
+            <w:tcMar/>
           </w:tcPr>
           <w:p>
             <w:pPr>
@@ -420,10 +515,19 @@
         <w:tc>
           <w:tcPr>
             <w:tcW w:w="6469" w:type="dxa"/>
-          </w:tcPr>
-          <w:p>
-            <w:r>
+            <w:tcMar/>
+          </w:tcPr>
+          <w:p>
+            <w:pPr>
+              <w:pStyle w:val="Normal"/>
+            </w:pPr>
+            <w:r>
+              <w:rPr/>
               <w:t>2</w:t>
+            </w:r>
+            <w:r>
+              <w:rPr/>
+              <w:t xml:space="preserve"> (Week begin 05/04/2020)</w:t>
             </w:r>
           </w:p>
         </w:tc>
@@ -432,6 +536,7 @@
         <w:tc>
           <w:tcPr>
             <w:tcW w:w="2547" w:type="dxa"/>
+            <w:tcMar/>
           </w:tcPr>
           <w:p>
             <w:pPr>
@@ -457,6 +562,7 @@
         <w:tc>
           <w:tcPr>
             <w:tcW w:w="6469" w:type="dxa"/>
+            <w:tcMar/>
           </w:tcPr>
           <w:p>
             <w:pPr>
@@ -501,6 +607,7 @@
         <w:tc>
           <w:tcPr>
             <w:tcW w:w="2547" w:type="dxa"/>
+            <w:tcMar/>
           </w:tcPr>
           <w:p>
             <w:pPr>
@@ -526,6 +633,7 @@
         <w:tc>
           <w:tcPr>
             <w:tcW w:w="6469" w:type="dxa"/>
+            <w:tcMar/>
           </w:tcPr>
           <w:p>
             <w:pPr>
@@ -570,6 +678,7 @@
         <w:tc>
           <w:tcPr>
             <w:tcW w:w="2547" w:type="dxa"/>
+            <w:tcMar/>
           </w:tcPr>
           <w:p>
             <w:pPr>
@@ -607,6 +716,7 @@
         <w:tc>
           <w:tcPr>
             <w:tcW w:w="6469" w:type="dxa"/>
+            <w:tcMar/>
           </w:tcPr>
           <w:p>
             <w:pPr>
@@ -651,6 +761,7 @@
         <w:tc>
           <w:tcPr>
             <w:tcW w:w="2547" w:type="dxa"/>
+            <w:tcMar/>
           </w:tcPr>
           <w:p>
             <w:pPr>
@@ -682,6 +793,7 @@
         <w:tc>
           <w:tcPr>
             <w:tcW w:w="6469" w:type="dxa"/>
+            <w:tcMar/>
           </w:tcPr>
           <w:p>
             <w:pPr>
@@ -1772,7 +1884,7 @@
     </w:tbl>
     <w:p/>
     <w:sectPr>
-      <w:pgSz w:w="11906" w:h="16838"/>
+      <w:pgSz w:w="11906" w:h="16838" w:orient="portrait"/>
       <w:pgMar w:top="1440" w:right="1440" w:bottom="1440" w:left="1440" w:header="708" w:footer="708" w:gutter="0"/>
       <w:cols w:space="708"/>
       <w:docGrid w:linePitch="360"/>
@@ -1834,7 +1946,7 @@
         <w:ind w:left="720" w:hanging="360"/>
       </w:pPr>
       <w:rPr>
-        <w:rFonts w:ascii="Symbol" w:hAnsi="Symbol" w:hint="default"/>
+        <w:rFonts w:hint="default" w:ascii="Symbol" w:hAnsi="Symbol"/>
       </w:rPr>
     </w:lvl>
     <w:lvl w:ilvl="1" w:tplc="18090003" w:tentative="1">
@@ -1846,7 +1958,7 @@
         <w:ind w:left="1440" w:hanging="360"/>
       </w:pPr>
       <w:rPr>
-        <w:rFonts w:ascii="Courier New" w:hAnsi="Courier New" w:cs="Courier New" w:hint="default"/>
+        <w:rFonts w:hint="default" w:ascii="Courier New" w:hAnsi="Courier New" w:cs="Courier New"/>
       </w:rPr>
     </w:lvl>
     <w:lvl w:ilvl="2" w:tplc="18090005" w:tentative="1">
@@ -1858,7 +1970,7 @@
         <w:ind w:left="2160" w:hanging="360"/>
       </w:pPr>
       <w:rPr>
-        <w:rFonts w:ascii="Wingdings" w:hAnsi="Wingdings" w:hint="default"/>
+        <w:rFonts w:hint="default" w:ascii="Wingdings" w:hAnsi="Wingdings"/>
       </w:rPr>
     </w:lvl>
     <w:lvl w:ilvl="3" w:tplc="18090001" w:tentative="1">
@@ -1870,7 +1982,7 @@
         <w:ind w:left="2880" w:hanging="360"/>
       </w:pPr>
       <w:rPr>
-        <w:rFonts w:ascii="Symbol" w:hAnsi="Symbol" w:hint="default"/>
+        <w:rFonts w:hint="default" w:ascii="Symbol" w:hAnsi="Symbol"/>
       </w:rPr>
     </w:lvl>
     <w:lvl w:ilvl="4" w:tplc="18090003" w:tentative="1">
@@ -1882,7 +1994,7 @@
         <w:ind w:left="3600" w:hanging="360"/>
       </w:pPr>
       <w:rPr>
-        <w:rFonts w:ascii="Courier New" w:hAnsi="Courier New" w:cs="Courier New" w:hint="default"/>
+        <w:rFonts w:hint="default" w:ascii="Courier New" w:hAnsi="Courier New" w:cs="Courier New"/>
       </w:rPr>
     </w:lvl>
     <w:lvl w:ilvl="5" w:tplc="18090005" w:tentative="1">
@@ -1894,7 +2006,7 @@
         <w:ind w:left="4320" w:hanging="360"/>
       </w:pPr>
       <w:rPr>
-        <w:rFonts w:ascii="Wingdings" w:hAnsi="Wingdings" w:hint="default"/>
+        <w:rFonts w:hint="default" w:ascii="Wingdings" w:hAnsi="Wingdings"/>
       </w:rPr>
     </w:lvl>
     <w:lvl w:ilvl="6" w:tplc="18090001" w:tentative="1">
@@ -1906,7 +2018,7 @@
         <w:ind w:left="5040" w:hanging="360"/>
       </w:pPr>
       <w:rPr>
-        <w:rFonts w:ascii="Symbol" w:hAnsi="Symbol" w:hint="default"/>
+        <w:rFonts w:hint="default" w:ascii="Symbol" w:hAnsi="Symbol"/>
       </w:rPr>
     </w:lvl>
     <w:lvl w:ilvl="7" w:tplc="18090003" w:tentative="1">
@@ -1918,7 +2030,7 @@
         <w:ind w:left="5760" w:hanging="360"/>
       </w:pPr>
       <w:rPr>
-        <w:rFonts w:ascii="Courier New" w:hAnsi="Courier New" w:cs="Courier New" w:hint="default"/>
+        <w:rFonts w:hint="default" w:ascii="Courier New" w:hAnsi="Courier New" w:cs="Courier New"/>
       </w:rPr>
     </w:lvl>
     <w:lvl w:ilvl="8" w:tplc="18090005" w:tentative="1">
@@ -1930,7 +2042,7 @@
         <w:ind w:left="6480" w:hanging="360"/>
       </w:pPr>
       <w:rPr>
-        <w:rFonts w:ascii="Wingdings" w:hAnsi="Wingdings" w:hint="default"/>
+        <w:rFonts w:hint="default" w:ascii="Wingdings" w:hAnsi="Wingdings"/>
       </w:rPr>
     </w:lvl>
   </w:abstractNum>
@@ -1947,7 +2059,7 @@
         <w:ind w:left="720" w:hanging="360"/>
       </w:pPr>
       <w:rPr>
-        <w:rFonts w:ascii="Symbol" w:hAnsi="Symbol" w:hint="default"/>
+        <w:rFonts w:hint="default" w:ascii="Symbol" w:hAnsi="Symbol"/>
       </w:rPr>
     </w:lvl>
     <w:lvl w:ilvl="1" w:tplc="18090003" w:tentative="1">
@@ -1959,7 +2071,7 @@
         <w:ind w:left="1440" w:hanging="360"/>
       </w:pPr>
       <w:rPr>
-        <w:rFonts w:ascii="Courier New" w:hAnsi="Courier New" w:cs="Courier New" w:hint="default"/>
+        <w:rFonts w:hint="default" w:ascii="Courier New" w:hAnsi="Courier New" w:cs="Courier New"/>
       </w:rPr>
     </w:lvl>
     <w:lvl w:ilvl="2" w:tplc="18090005" w:tentative="1">
@@ -1971,7 +2083,7 @@
         <w:ind w:left="2160" w:hanging="360"/>
       </w:pPr>
       <w:rPr>
-        <w:rFonts w:ascii="Wingdings" w:hAnsi="Wingdings" w:hint="default"/>
+        <w:rFonts w:hint="default" w:ascii="Wingdings" w:hAnsi="Wingdings"/>
       </w:rPr>
     </w:lvl>
     <w:lvl w:ilvl="3" w:tplc="18090001" w:tentative="1">
@@ -1983,7 +2095,7 @@
         <w:ind w:left="2880" w:hanging="360"/>
       </w:pPr>
       <w:rPr>
-        <w:rFonts w:ascii="Symbol" w:hAnsi="Symbol" w:hint="default"/>
+        <w:rFonts w:hint="default" w:ascii="Symbol" w:hAnsi="Symbol"/>
       </w:rPr>
     </w:lvl>
     <w:lvl w:ilvl="4" w:tplc="18090003" w:tentative="1">
@@ -1995,7 +2107,7 @@
         <w:ind w:left="3600" w:hanging="360"/>
       </w:pPr>
       <w:rPr>
-        <w:rFonts w:ascii="Courier New" w:hAnsi="Courier New" w:cs="Courier New" w:hint="default"/>
+        <w:rFonts w:hint="default" w:ascii="Courier New" w:hAnsi="Courier New" w:cs="Courier New"/>
       </w:rPr>
     </w:lvl>
     <w:lvl w:ilvl="5" w:tplc="18090005" w:tentative="1">
@@ -2007,7 +2119,7 @@
         <w:ind w:left="4320" w:hanging="360"/>
       </w:pPr>
       <w:rPr>
-        <w:rFonts w:ascii="Wingdings" w:hAnsi="Wingdings" w:hint="default"/>
+        <w:rFonts w:hint="default" w:ascii="Wingdings" w:hAnsi="Wingdings"/>
       </w:rPr>
     </w:lvl>
     <w:lvl w:ilvl="6" w:tplc="18090001" w:tentative="1">
@@ -2019,7 +2131,7 @@
         <w:ind w:left="5040" w:hanging="360"/>
       </w:pPr>
       <w:rPr>
-        <w:rFonts w:ascii="Symbol" w:hAnsi="Symbol" w:hint="default"/>
+        <w:rFonts w:hint="default" w:ascii="Symbol" w:hAnsi="Symbol"/>
       </w:rPr>
     </w:lvl>
     <w:lvl w:ilvl="7" w:tplc="18090003" w:tentative="1">
@@ -2031,7 +2143,7 @@
         <w:ind w:left="5760" w:hanging="360"/>
       </w:pPr>
       <w:rPr>
-        <w:rFonts w:ascii="Courier New" w:hAnsi="Courier New" w:cs="Courier New" w:hint="default"/>
+        <w:rFonts w:hint="default" w:ascii="Courier New" w:hAnsi="Courier New" w:cs="Courier New"/>
       </w:rPr>
     </w:lvl>
     <w:lvl w:ilvl="8" w:tplc="18090005" w:tentative="1">
@@ -2043,7 +2155,7 @@
         <w:ind w:left="6480" w:hanging="360"/>
       </w:pPr>
       <w:rPr>
-        <w:rFonts w:ascii="Wingdings" w:hAnsi="Wingdings" w:hint="default"/>
+        <w:rFonts w:hint="default" w:ascii="Wingdings" w:hAnsi="Wingdings"/>
       </w:rPr>
     </w:lvl>
   </w:abstractNum>
@@ -2061,7 +2173,7 @@
   <w:docDefaults>
     <w:rPrDefault>
       <w:rPr>
-        <w:rFonts w:ascii="Times New Roman" w:eastAsiaTheme="minorHAnsi" w:hAnsi="Times New Roman" w:cs="Times New Roman"/>
+        <w:rFonts w:ascii="Times New Roman" w:hAnsi="Times New Roman" w:cs="Times New Roman" w:eastAsiaTheme="minorHAnsi"/>
         <w:sz w:val="24"/>
         <w:szCs w:val="24"/>
         <w:lang w:val="en-IE" w:eastAsia="en-US" w:bidi="ar-SA"/>
@@ -2072,14 +2184,14 @@
   <w:latentStyles w:defLockedState="0" w:defUIPriority="99" w:defSemiHidden="0" w:defUnhideWhenUsed="0" w:defQFormat="0" w:count="376">
     <w:lsdException w:name="Normal" w:uiPriority="0" w:qFormat="1"/>
     <w:lsdException w:name="heading 1" w:uiPriority="9" w:qFormat="1"/>
-    <w:lsdException w:name="heading 2" w:semiHidden="1" w:uiPriority="9" w:unhideWhenUsed="1" w:qFormat="1"/>
-    <w:lsdException w:name="heading 3" w:semiHidden="1" w:uiPriority="9" w:unhideWhenUsed="1" w:qFormat="1"/>
-    <w:lsdException w:name="heading 4" w:semiHidden="1" w:uiPriority="9" w:unhideWhenUsed="1" w:qFormat="1"/>
-    <w:lsdException w:name="heading 5" w:semiHidden="1" w:uiPriority="9" w:unhideWhenUsed="1" w:qFormat="1"/>
-    <w:lsdException w:name="heading 6" w:semiHidden="1" w:uiPriority="9" w:unhideWhenUsed="1" w:qFormat="1"/>
-    <w:lsdException w:name="heading 7" w:semiHidden="1" w:uiPriority="9" w:unhideWhenUsed="1" w:qFormat="1"/>
-    <w:lsdException w:name="heading 8" w:semiHidden="1" w:uiPriority="9" w:unhideWhenUsed="1" w:qFormat="1"/>
-    <w:lsdException w:name="heading 9" w:semiHidden="1" w:uiPriority="9" w:unhideWhenUsed="1" w:qFormat="1"/>
+    <w:lsdException w:name="heading 2" w:uiPriority="9" w:semiHidden="1" w:unhideWhenUsed="1" w:qFormat="1"/>
+    <w:lsdException w:name="heading 3" w:uiPriority="9" w:semiHidden="1" w:unhideWhenUsed="1" w:qFormat="1"/>
+    <w:lsdException w:name="heading 4" w:uiPriority="9" w:semiHidden="1" w:unhideWhenUsed="1" w:qFormat="1"/>
+    <w:lsdException w:name="heading 5" w:uiPriority="9" w:semiHidden="1" w:unhideWhenUsed="1" w:qFormat="1"/>
+    <w:lsdException w:name="heading 6" w:uiPriority="9" w:semiHidden="1" w:unhideWhenUsed="1" w:qFormat="1"/>
+    <w:lsdException w:name="heading 7" w:uiPriority="9" w:semiHidden="1" w:unhideWhenUsed="1" w:qFormat="1"/>
+    <w:lsdException w:name="heading 8" w:uiPriority="9" w:semiHidden="1" w:unhideWhenUsed="1" w:qFormat="1"/>
+    <w:lsdException w:name="heading 9" w:uiPriority="9" w:semiHidden="1" w:unhideWhenUsed="1" w:qFormat="1"/>
     <w:lsdException w:name="index 1" w:semiHidden="1" w:unhideWhenUsed="1"/>
     <w:lsdException w:name="index 2" w:semiHidden="1" w:unhideWhenUsed="1"/>
     <w:lsdException w:name="index 3" w:semiHidden="1" w:unhideWhenUsed="1"/>
@@ -2089,22 +2201,22 @@
     <w:lsdException w:name="index 7" w:semiHidden="1" w:unhideWhenUsed="1"/>
     <w:lsdException w:name="index 8" w:semiHidden="1" w:unhideWhenUsed="1"/>
     <w:lsdException w:name="index 9" w:semiHidden="1" w:unhideWhenUsed="1"/>
-    <w:lsdException w:name="toc 1" w:semiHidden="1" w:uiPriority="39" w:unhideWhenUsed="1"/>
-    <w:lsdException w:name="toc 2" w:semiHidden="1" w:uiPriority="39" w:unhideWhenUsed="1"/>
-    <w:lsdException w:name="toc 3" w:semiHidden="1" w:uiPriority="39" w:unhideWhenUsed="1"/>
-    <w:lsdException w:name="toc 4" w:semiHidden="1" w:uiPriority="39" w:unhideWhenUsed="1"/>
-    <w:lsdException w:name="toc 5" w:semiHidden="1" w:uiPriority="39" w:unhideWhenUsed="1"/>
-    <w:lsdException w:name="toc 6" w:semiHidden="1" w:uiPriority="39" w:unhideWhenUsed="1"/>
-    <w:lsdException w:name="toc 7" w:semiHidden="1" w:uiPriority="39" w:unhideWhenUsed="1"/>
-    <w:lsdException w:name="toc 8" w:semiHidden="1" w:uiPriority="39" w:unhideWhenUsed="1"/>
-    <w:lsdException w:name="toc 9" w:semiHidden="1" w:uiPriority="39" w:unhideWhenUsed="1"/>
+    <w:lsdException w:name="toc 1" w:uiPriority="39" w:semiHidden="1" w:unhideWhenUsed="1"/>
+    <w:lsdException w:name="toc 2" w:uiPriority="39" w:semiHidden="1" w:unhideWhenUsed="1"/>
+    <w:lsdException w:name="toc 3" w:uiPriority="39" w:semiHidden="1" w:unhideWhenUsed="1"/>
+    <w:lsdException w:name="toc 4" w:uiPriority="39" w:semiHidden="1" w:unhideWhenUsed="1"/>
+    <w:lsdException w:name="toc 5" w:uiPriority="39" w:semiHidden="1" w:unhideWhenUsed="1"/>
+    <w:lsdException w:name="toc 6" w:uiPriority="39" w:semiHidden="1" w:unhideWhenUsed="1"/>
+    <w:lsdException w:name="toc 7" w:uiPriority="39" w:semiHidden="1" w:unhideWhenUsed="1"/>
+    <w:lsdException w:name="toc 8" w:uiPriority="39" w:semiHidden="1" w:unhideWhenUsed="1"/>
+    <w:lsdException w:name="toc 9" w:uiPriority="39" w:semiHidden="1" w:unhideWhenUsed="1"/>
     <w:lsdException w:name="Normal Indent" w:semiHidden="1" w:unhideWhenUsed="1"/>
     <w:lsdException w:name="footnote text" w:semiHidden="1" w:unhideWhenUsed="1"/>
     <w:lsdException w:name="annotation text" w:semiHidden="1" w:unhideWhenUsed="1"/>
     <w:lsdException w:name="header" w:semiHidden="1" w:unhideWhenUsed="1"/>
     <w:lsdException w:name="footer" w:semiHidden="1" w:unhideWhenUsed="1"/>
     <w:lsdException w:name="index heading" w:semiHidden="1" w:unhideWhenUsed="1"/>
-    <w:lsdException w:name="caption" w:semiHidden="1" w:uiPriority="35" w:unhideWhenUsed="1" w:qFormat="1"/>
+    <w:lsdException w:name="caption" w:uiPriority="35" w:semiHidden="1" w:unhideWhenUsed="1" w:qFormat="1"/>
     <w:lsdException w:name="table of figures" w:semiHidden="1" w:unhideWhenUsed="1"/>
     <w:lsdException w:name="envelope address" w:semiHidden="1" w:unhideWhenUsed="1"/>
     <w:lsdException w:name="envelope return" w:semiHidden="1" w:unhideWhenUsed="1"/>
@@ -2135,7 +2247,7 @@
     <w:lsdException w:name="Title" w:uiPriority="10" w:qFormat="1"/>
     <w:lsdException w:name="Closing" w:semiHidden="1" w:unhideWhenUsed="1"/>
     <w:lsdException w:name="Signature" w:semiHidden="1" w:unhideWhenUsed="1"/>
-    <w:lsdException w:name="Default Paragraph Font" w:semiHidden="1" w:uiPriority="1" w:unhideWhenUsed="1"/>
+    <w:lsdException w:name="Default Paragraph Font" w:uiPriority="1" w:semiHidden="1" w:unhideWhenUsed="1"/>
     <w:lsdException w:name="Body Text" w:semiHidden="1" w:unhideWhenUsed="1"/>
     <w:lsdException w:name="Body Text Indent" w:semiHidden="1" w:unhideWhenUsed="1"/>
     <w:lsdException w:name="List Continue" w:semiHidden="1" w:unhideWhenUsed="1"/>
@@ -2331,8 +2443,8 @@
     <w:lsdException w:name="Subtle Reference" w:uiPriority="31" w:qFormat="1"/>
     <w:lsdException w:name="Intense Reference" w:uiPriority="32" w:qFormat="1"/>
     <w:lsdException w:name="Book Title" w:uiPriority="33" w:qFormat="1"/>
-    <w:lsdException w:name="Bibliography" w:semiHidden="1" w:uiPriority="37" w:unhideWhenUsed="1"/>
-    <w:lsdException w:name="TOC Heading" w:semiHidden="1" w:uiPriority="39" w:unhideWhenUsed="1" w:qFormat="1"/>
+    <w:lsdException w:name="Bibliography" w:uiPriority="37" w:semiHidden="1" w:unhideWhenUsed="1"/>
+    <w:lsdException w:name="TOC Heading" w:uiPriority="39" w:semiHidden="1" w:unhideWhenUsed="1" w:qFormat="1"/>
     <w:lsdException w:name="Plain Table 1" w:uiPriority="41"/>
     <w:lsdException w:name="Plain Table 2" w:uiPriority="42"/>
     <w:lsdException w:name="Plain Table 3" w:uiPriority="43"/>
@@ -2443,17 +2555,17 @@
     <w:lsdException w:name="Unresolved Mention" w:semiHidden="1" w:unhideWhenUsed="1"/>
     <w:lsdException w:name="Smart Link" w:semiHidden="1" w:unhideWhenUsed="1"/>
   </w:latentStyles>
-  <w:style w:type="paragraph" w:default="1" w:styleId="Normal">
+  <w:style w:type="paragraph" w:styleId="Normal" w:default="1">
     <w:name w:val="Normal"/>
     <w:qFormat/>
   </w:style>
-  <w:style w:type="character" w:default="1" w:styleId="DefaultParagraphFont">
+  <w:style w:type="character" w:styleId="DefaultParagraphFont" w:default="1">
     <w:name w:val="Default Paragraph Font"/>
     <w:uiPriority w:val="1"/>
     <w:semiHidden/>
     <w:unhideWhenUsed/>
   </w:style>
-  <w:style w:type="table" w:default="1" w:styleId="TableNormal">
+  <w:style w:type="table" w:styleId="TableNormal" w:default="1">
     <w:name w:val="Normal Table"/>
     <w:uiPriority w:val="99"/>
     <w:semiHidden/>
@@ -2468,7 +2580,7 @@
       </w:tblCellMar>
     </w:tblPr>
   </w:style>
-  <w:style w:type="numbering" w:default="1" w:styleId="NoList">
+  <w:style w:type="numbering" w:styleId="NoList" w:default="1">
     <w:name w:val="No List"/>
     <w:uiPriority w:val="99"/>
     <w:semiHidden/>
@@ -2481,12 +2593,12 @@
     <w:rsid w:val="00A265DD"/>
     <w:tblPr>
       <w:tblBorders>
-        <w:top w:val="single" w:sz="4" w:space="0" w:color="auto"/>
-        <w:left w:val="single" w:sz="4" w:space="0" w:color="auto"/>
-        <w:bottom w:val="single" w:sz="4" w:space="0" w:color="auto"/>
-        <w:right w:val="single" w:sz="4" w:space="0" w:color="auto"/>
-        <w:insideH w:val="single" w:sz="4" w:space="0" w:color="auto"/>
-        <w:insideV w:val="single" w:sz="4" w:space="0" w:color="auto"/>
+        <w:top w:val="single" w:color="auto" w:sz="4" w:space="0"/>
+        <w:left w:val="single" w:color="auto" w:sz="4" w:space="0"/>
+        <w:bottom w:val="single" w:color="auto" w:sz="4" w:space="0"/>
+        <w:right w:val="single" w:color="auto" w:sz="4" w:space="0"/>
+        <w:insideH w:val="single" w:color="auto" w:sz="4" w:space="0"/>
+        <w:insideV w:val="single" w:color="auto" w:sz="4" w:space="0"/>
       </w:tblBorders>
     </w:tblPr>
   </w:style>
@@ -2504,7 +2616,7 @@
       </w:tabs>
     </w:pPr>
   </w:style>
-  <w:style w:type="character" w:customStyle="1" w:styleId="HeaderChar">
+  <w:style w:type="character" w:styleId="HeaderChar" w:customStyle="1">
     <w:name w:val="Header Char"/>
     <w:basedOn w:val="DefaultParagraphFont"/>
     <w:link w:val="Header"/>
@@ -2525,7 +2637,7 @@
       </w:tabs>
     </w:pPr>
   </w:style>
-  <w:style w:type="character" w:customStyle="1" w:styleId="FooterChar">
+  <w:style w:type="character" w:styleId="FooterChar" w:customStyle="1">
     <w:name w:val="Footer Char"/>
     <w:basedOn w:val="DefaultParagraphFont"/>
     <w:link w:val="Footer"/>

</xml_diff>

<commit_message>
Pushing updated diary project
</commit_message>
<xml_diff>
--- a/Diary_Proj5_IRPPR.docx
+++ b/Diary_Proj5_IRPPR.docx
@@ -128,8 +128,10 @@
                 <w:ilvl w:val="0"/>
                 <w:numId w:val="2"/>
               </w:numPr>
-            </w:pPr>
-            <w:r>
+              <w:rPr/>
+            </w:pPr>
+            <w:r>
+              <w:rPr/>
               <w:t>Fiona made original contact with the group (28/03/2020)</w:t>
             </w:r>
           </w:p>
@@ -140,21 +142,55 @@
                 <w:ilvl w:val="0"/>
                 <w:numId w:val="2"/>
               </w:numPr>
-            </w:pPr>
-            <w:r>
-              <w:t>All but one in group responded by 01/04/2020</w:t>
-            </w:r>
-          </w:p>
-          <w:p>
-            <w:pPr>
-              <w:pStyle w:val="ListParagraph"/>
-              <w:numPr>
-                <w:ilvl w:val="0"/>
-                <w:numId w:val="2"/>
-              </w:numPr>
-            </w:pPr>
-            <w:r>
+              <w:rPr/>
+            </w:pPr>
+            <w:r>
+              <w:rPr/>
+              <w:t xml:space="preserve">All but </w:t>
+            </w:r>
+            <w:r>
+              <w:rPr/>
+              <w:t>two</w:t>
+            </w:r>
+            <w:r>
+              <w:rPr/>
+              <w:t xml:space="preserve"> in</w:t>
+            </w:r>
+            <w:r>
+              <w:rPr/>
+              <w:t xml:space="preserve"> the</w:t>
+            </w:r>
+            <w:r>
+              <w:rPr/>
+              <w:t xml:space="preserve"> group responded by 01/04/2020</w:t>
+            </w:r>
+          </w:p>
+          <w:p>
+            <w:pPr>
+              <w:pStyle w:val="ListParagraph"/>
+              <w:numPr>
+                <w:ilvl w:val="0"/>
+                <w:numId w:val="2"/>
+              </w:numPr>
+              <w:rPr/>
+            </w:pPr>
+            <w:r>
+              <w:rPr/>
               <w:t>Amit suggested we set a time and date to discuss and divide the work and Fiona suggested we do this by the 01/04/2020.</w:t>
+            </w:r>
+          </w:p>
+          <w:p>
+            <w:pPr>
+              <w:pStyle w:val="ListParagraph"/>
+              <w:numPr>
+                <w:ilvl w:val="0"/>
+                <w:numId w:val="2"/>
+              </w:numPr>
+              <w:rPr/>
+            </w:pPr>
+            <w:r>
+              <w:rPr/>
+              <w:t>Fergal and Fiona discussed their ideas and progress via Microsoft teams (04/04/2020). Vishal and Amit contacted the group later, with Vishal proposing work to be done in Tableau.</w:t>
             </w:r>
           </w:p>
           <w:p/>
@@ -211,8 +247,10 @@
                 <w:ilvl w:val="0"/>
                 <w:numId w:val="2"/>
               </w:numPr>
-            </w:pPr>
-            <w:r>
+              <w:rPr/>
+            </w:pPr>
+            <w:r>
+              <w:rPr/>
               <w:t>Finding contact details of members of the group</w:t>
             </w:r>
           </w:p>
@@ -225,244 +263,204 @@
               </w:numPr>
               <w:rPr/>
             </w:pPr>
+            <w:r>
+              <w:rPr/>
+              <w:t>Fergal had issues parsing unicode into R when loading as dplyr tibble, solution was to load into R as dataframe first and then parse.</w:t>
+            </w:r>
+          </w:p>
+          <w:p>
+            <w:pPr>
+              <w:pStyle w:val="ListParagraph"/>
+              <w:numPr>
+                <w:ilvl w:val="0"/>
+                <w:numId w:val="2"/>
+              </w:numPr>
+              <w:rPr/>
+            </w:pPr>
+            <w:r>
+              <w:rPr/>
+              <w:t>Fiona had issues reading in the data due to euro symbols. Solution was to read in without header=TRUE, add new column headings to correspond with Fergal’s and removing the now defunct row 1 (the original headers).</w:t>
+            </w:r>
+          </w:p>
+          <w:p/>
+        </w:tc>
+      </w:tr>
+      <w:tr>
+        <w:tc>
+          <w:tcPr>
+            <w:tcW w:w="2547" w:type="dxa"/>
+            <w:tcMar/>
+          </w:tcPr>
+          <w:p>
+            <w:pPr>
+              <w:rPr>
+                <w:b/>
+              </w:rPr>
+            </w:pPr>
+            <w:r>
+              <w:rPr>
+                <w:b/>
+              </w:rPr>
+              <w:t>P</w:t>
+            </w:r>
+            <w:r>
+              <w:rPr>
+                <w:b/>
+              </w:rPr>
+              <w:t>rogress</w:t>
+            </w:r>
+            <w:r>
+              <w:rPr>
+                <w:b/>
+              </w:rPr>
+              <w:t xml:space="preserve"> made</w:t>
+            </w:r>
+          </w:p>
+          <w:p>
+            <w:pPr>
+              <w:rPr>
+                <w:b/>
+              </w:rPr>
+            </w:pPr>
+          </w:p>
+        </w:tc>
+        <w:tc>
+          <w:tcPr>
+            <w:tcW w:w="6469" w:type="dxa"/>
+            <w:tcMar/>
+          </w:tcPr>
+          <w:p>
+            <w:pPr>
+              <w:pStyle w:val="ListParagraph"/>
+              <w:numPr>
+                <w:ilvl w:val="0"/>
+                <w:numId w:val="2"/>
+              </w:numPr>
+              <w:rPr/>
+            </w:pPr>
+            <w:r>
+              <w:rPr/>
+              <w:t>Fergal set up two github repos and a project WhatsApp group</w:t>
+            </w:r>
+            <w:r>
+              <w:rPr/>
+              <w:t>.</w:t>
+            </w:r>
+          </w:p>
+          <w:p>
+            <w:pPr>
+              <w:pStyle w:val="ListParagraph"/>
+              <w:numPr>
+                <w:ilvl w:val="0"/>
+                <w:numId w:val="2"/>
+              </w:numPr>
+              <w:rPr/>
+            </w:pPr>
+            <w:r>
+              <w:rPr/>
+              <w:t xml:space="preserve">Fergal pushed initial .csv data to repos, added basic parsing for Price column to convert to numeric and </w:t>
+            </w:r>
+            <w:r>
+              <w:rPr/>
+              <w:t>began</w:t>
+            </w:r>
+            <w:r>
+              <w:rPr/>
+              <w:t xml:space="preserve"> investigating C</w:t>
+            </w:r>
+            <w:r>
+              <w:rPr/>
+              <w:t>hloropleth Maps for representing data</w:t>
+            </w:r>
+            <w:r>
+              <w:rPr/>
+              <w:t>.</w:t>
+            </w:r>
+          </w:p>
+          <w:p>
+            <w:pPr>
+              <w:pStyle w:val="ListParagraph"/>
+              <w:numPr>
+                <w:ilvl w:val="0"/>
+                <w:numId w:val="2"/>
+              </w:numPr>
+              <w:rPr/>
+            </w:pPr>
+            <w:r>
+              <w:rPr/>
+              <w:t>Fiona starting looking into the individual towns in more detail. She decided on 16 towns across Ireland and extracted the data for these and made a preliminary start on visualisation of the data.</w:t>
+            </w:r>
+          </w:p>
+          <w:p/>
+        </w:tc>
+      </w:tr>
+      <w:tr>
+        <w:tc>
+          <w:tcPr>
+            <w:tcW w:w="2547" w:type="dxa"/>
+            <w:tcMar/>
+          </w:tcPr>
+          <w:p>
+            <w:pPr>
+              <w:rPr>
+                <w:b/>
+              </w:rPr>
+            </w:pPr>
+            <w:r>
+              <w:rPr>
+                <w:b/>
+              </w:rPr>
+              <w:t>Member c</w:t>
+            </w:r>
+            <w:r>
+              <w:rPr>
+                <w:b/>
+              </w:rPr>
+              <w:t>ontributions to progress</w:t>
+            </w:r>
+          </w:p>
+          <w:p>
+            <w:pPr>
+              <w:rPr>
+                <w:b/>
+              </w:rPr>
+            </w:pPr>
+          </w:p>
+        </w:tc>
+        <w:tc>
+          <w:tcPr>
+            <w:tcW w:w="6469" w:type="dxa"/>
+            <w:tcMar/>
+          </w:tcPr>
+          <w:p>
+            <w:pPr>
+              <w:pStyle w:val="ListParagraph"/>
+              <w:numPr>
+                <w:ilvl w:val="0"/>
+                <w:numId w:val="2"/>
+              </w:numPr>
+              <w:rPr/>
+            </w:pPr>
+            <w:r>
+              <w:rPr/>
+              <w:t>Chloropleth Map code - Fergal</w:t>
+            </w:r>
+          </w:p>
+          <w:p>
+            <w:pPr>
+              <w:pStyle w:val="ListParagraph"/>
+              <w:numPr>
+                <w:ilvl w:val="0"/>
+                <w:numId w:val="2"/>
+              </w:numPr>
+              <w:rPr/>
+            </w:pPr>
+            <w:r>
+              <w:rPr/>
+              <w:t>Town code - Fiona</w:t>
+            </w:r>
             <w:bookmarkStart w:name="_GoBack" w:id="0"/>
             <w:bookmarkEnd w:id="0"/>
-            <w:r>
-              <w:rPr/>
-              <w:t xml:space="preserve">Fergal had issues parsing </w:t>
-            </w:r>
-            <w:proofErr w:type="spellStart"/>
-            <w:r>
-              <w:rPr/>
-              <w:t>unicode</w:t>
-            </w:r>
-            <w:proofErr w:type="spellEnd"/>
-            <w:r>
-              <w:rPr/>
-              <w:t xml:space="preserve"> into R when loading as </w:t>
-            </w:r>
-            <w:proofErr w:type="spellStart"/>
-            <w:r>
-              <w:rPr/>
-              <w:t>dplyr</w:t>
-            </w:r>
-            <w:proofErr w:type="spellEnd"/>
-            <w:r>
-              <w:rPr/>
-              <w:t xml:space="preserve"> </w:t>
-            </w:r>
-            <w:proofErr w:type="spellStart"/>
-            <w:r>
-              <w:rPr/>
-              <w:t>tibble</w:t>
-            </w:r>
-            <w:proofErr w:type="spellEnd"/>
-            <w:r>
-              <w:rPr/>
-              <w:t xml:space="preserve">, solution was to load into R as </w:t>
-            </w:r>
-            <w:proofErr w:type="spellStart"/>
-            <w:r>
-              <w:rPr/>
-              <w:t>dataframe</w:t>
-            </w:r>
-            <w:proofErr w:type="spellEnd"/>
-            <w:r>
-              <w:rPr/>
-              <w:t xml:space="preserve"> first and then parse.</w:t>
-            </w:r>
-          </w:p>
-          <w:p/>
-        </w:tc>
-      </w:tr>
-      <w:tr>
-        <w:tc>
-          <w:tcPr>
-            <w:tcW w:w="2547" w:type="dxa"/>
-            <w:tcMar/>
-          </w:tcPr>
-          <w:p>
-            <w:pPr>
-              <w:rPr>
-                <w:b/>
-              </w:rPr>
-            </w:pPr>
-            <w:r>
-              <w:rPr>
-                <w:b/>
-              </w:rPr>
-              <w:t>P</w:t>
-            </w:r>
-            <w:r>
-              <w:rPr>
-                <w:b/>
-              </w:rPr>
-              <w:t>rogress</w:t>
-            </w:r>
-            <w:r>
-              <w:rPr>
-                <w:b/>
-              </w:rPr>
-              <w:t xml:space="preserve"> made</w:t>
-            </w:r>
-          </w:p>
-          <w:p>
-            <w:pPr>
-              <w:rPr>
-                <w:b/>
-              </w:rPr>
-            </w:pPr>
-          </w:p>
-        </w:tc>
-        <w:tc>
-          <w:tcPr>
-            <w:tcW w:w="6469" w:type="dxa"/>
-            <w:tcMar/>
-          </w:tcPr>
-          <w:p>
-            <w:pPr>
-              <w:pStyle w:val="ListParagraph"/>
-              <w:numPr>
-                <w:ilvl w:val="0"/>
-                <w:numId w:val="2"/>
-              </w:numPr>
-              <w:rPr/>
-            </w:pPr>
-            <w:r>
-              <w:rPr/>
-              <w:t xml:space="preserve">Fergal set up two </w:t>
-            </w:r>
-            <w:proofErr w:type="spellStart"/>
-            <w:r>
-              <w:rPr/>
-              <w:t>github</w:t>
-            </w:r>
-            <w:proofErr w:type="spellEnd"/>
-            <w:r>
-              <w:rPr/>
-              <w:t xml:space="preserve"> repos and a project WhatsApp group</w:t>
-            </w:r>
-            <w:r>
-              <w:rPr/>
-              <w:t>.</w:t>
-            </w:r>
-          </w:p>
-          <w:p>
-            <w:pPr>
-              <w:pStyle w:val="ListParagraph"/>
-              <w:numPr>
-                <w:ilvl w:val="0"/>
-                <w:numId w:val="2"/>
-              </w:numPr>
-              <w:rPr/>
-            </w:pPr>
-            <w:r>
-              <w:rPr/>
-              <w:t xml:space="preserve">Fergal pushed initial .csv data to repos, added basic parsing for Price column to convert to numeric and </w:t>
-            </w:r>
-            <w:r>
-              <w:rPr/>
-              <w:t>began</w:t>
-            </w:r>
-            <w:r>
-              <w:rPr/>
-              <w:t xml:space="preserve"> investigating </w:t>
-            </w:r>
-            <w:proofErr w:type="spellStart"/>
-            <w:r>
-              <w:rPr/>
-              <w:t>C</w:t>
-            </w:r>
-            <w:r>
-              <w:rPr/>
-              <w:t>hloropleth</w:t>
-            </w:r>
-            <w:proofErr w:type="spellEnd"/>
-            <w:r>
-              <w:rPr/>
-              <w:t xml:space="preserve"> Maps for representing data</w:t>
-            </w:r>
-            <w:r>
-              <w:rPr/>
-              <w:t>.</w:t>
-            </w:r>
-          </w:p>
-          <w:p/>
-        </w:tc>
-      </w:tr>
-      <w:tr>
-        <w:tc>
-          <w:tcPr>
-            <w:tcW w:w="2547" w:type="dxa"/>
-            <w:tcMar/>
-          </w:tcPr>
-          <w:p>
-            <w:pPr>
-              <w:rPr>
-                <w:b/>
-              </w:rPr>
-            </w:pPr>
-            <w:r>
-              <w:rPr>
-                <w:b/>
-              </w:rPr>
-              <w:t>Member c</w:t>
-            </w:r>
-            <w:r>
-              <w:rPr>
-                <w:b/>
-              </w:rPr>
-              <w:t>ontributions to progress</w:t>
-            </w:r>
-          </w:p>
-          <w:p>
-            <w:pPr>
-              <w:rPr>
-                <w:b/>
-              </w:rPr>
-            </w:pPr>
-          </w:p>
-        </w:tc>
-        <w:tc>
-          <w:tcPr>
-            <w:tcW w:w="6469" w:type="dxa"/>
-            <w:tcMar/>
-          </w:tcPr>
-          <w:p>
-            <w:pPr>
-              <w:pStyle w:val="ListParagraph"/>
-              <w:numPr>
-                <w:ilvl w:val="0"/>
-                <w:numId w:val="2"/>
-              </w:numPr>
-            </w:pPr>
-            <w:r>
-              <w:t>Item 1</w:t>
-            </w:r>
-          </w:p>
-          <w:p>
-            <w:pPr>
-              <w:pStyle w:val="ListParagraph"/>
-              <w:numPr>
-                <w:ilvl w:val="0"/>
-                <w:numId w:val="2"/>
-              </w:numPr>
-            </w:pPr>
-            <w:r>
-              <w:t>Item 2</w:t>
-            </w:r>
-          </w:p>
-          <w:p>
-            <w:pPr>
-              <w:pStyle w:val="ListParagraph"/>
-              <w:numPr>
-                <w:ilvl w:val="0"/>
-                <w:numId w:val="2"/>
-              </w:numPr>
-            </w:pPr>
-            <w:r>
-              <w:t>Etc</w:t>
-            </w:r>
           </w:p>
           <w:p/>
         </w:tc>
@@ -518,16 +516,17 @@
             <w:tcMar/>
           </w:tcPr>
           <w:p>
-            <w:pPr>
-              <w:pStyle w:val="Normal"/>
-            </w:pPr>
-            <w:r>
-              <w:rPr/>
+            <w:r>
               <w:t>2</w:t>
             </w:r>
             <w:r>
-              <w:rPr/>
-              <w:t xml:space="preserve"> (Week begin 05/04/2020)</w:t>
+              <w:t xml:space="preserve"> (Week begin 0</w:t>
+            </w:r>
+            <w:r>
+              <w:t>6</w:t>
+            </w:r>
+            <w:r>
+              <w:t>/04/2020)</w:t>
             </w:r>
           </w:p>
         </w:tc>
@@ -571,20 +570,40 @@
                 <w:ilvl w:val="0"/>
                 <w:numId w:val="2"/>
               </w:numPr>
-            </w:pPr>
-            <w:r>
-              <w:t>Item 1</w:t>
-            </w:r>
-          </w:p>
-          <w:p>
-            <w:pPr>
-              <w:pStyle w:val="ListParagraph"/>
-              <w:numPr>
-                <w:ilvl w:val="0"/>
-                <w:numId w:val="2"/>
-              </w:numPr>
-            </w:pPr>
-            <w:r>
+              <w:bidi w:val="0"/>
+              <w:spacing w:before="0" w:beforeAutospacing="off" w:after="0" w:afterAutospacing="off" w:line="259" w:lineRule="auto"/>
+              <w:ind w:left="720" w:right="0" w:hanging="360"/>
+              <w:jc w:val="left"/>
+              <w:rPr>
+                <w:rFonts w:ascii="Times New Roman" w:hAnsi="Times New Roman" w:eastAsia="Times New Roman" w:cs="Times New Roman"/>
+                <w:sz w:val="24"/>
+                <w:szCs w:val="24"/>
+              </w:rPr>
+            </w:pPr>
+            <w:r>
+              <w:rPr/>
+              <w:t>Discussed with team member</w:t>
+            </w:r>
+            <w:r>
+              <w:rPr/>
+              <w:t>s</w:t>
+            </w:r>
+            <w:r>
+              <w:rPr/>
+              <w:t xml:space="preserve"> using Tableau as well for visualisation.</w:t>
+            </w:r>
+          </w:p>
+          <w:p>
+            <w:pPr>
+              <w:pStyle w:val="ListParagraph"/>
+              <w:numPr>
+                <w:ilvl w:val="0"/>
+                <w:numId w:val="2"/>
+              </w:numPr>
+              <w:rPr/>
+            </w:pPr>
+            <w:r>
+              <w:rPr/>
               <w:t>Item 2</w:t>
             </w:r>
           </w:p>
@@ -595,8 +614,10 @@
                 <w:ilvl w:val="0"/>
                 <w:numId w:val="2"/>
               </w:numPr>
-            </w:pPr>
-            <w:r>
+              <w:rPr/>
+            </w:pPr>
+            <w:r>
+              <w:rPr/>
               <w:t>Etc</w:t>
             </w:r>
           </w:p>
@@ -642,20 +663,48 @@
                 <w:ilvl w:val="0"/>
                 <w:numId w:val="2"/>
               </w:numPr>
-            </w:pPr>
-            <w:r>
-              <w:t>Item 1</w:t>
-            </w:r>
-          </w:p>
-          <w:p>
-            <w:pPr>
-              <w:pStyle w:val="ListParagraph"/>
-              <w:numPr>
-                <w:ilvl w:val="0"/>
-                <w:numId w:val="2"/>
-              </w:numPr>
-            </w:pPr>
-            <w:r>
+              <w:bidi w:val="0"/>
+              <w:spacing w:before="0" w:beforeAutospacing="off" w:after="0" w:afterAutospacing="off" w:line="259" w:lineRule="auto"/>
+              <w:ind w:left="720" w:right="0" w:hanging="360"/>
+              <w:jc w:val="left"/>
+              <w:rPr>
+                <w:rFonts w:ascii="Times New Roman" w:hAnsi="Times New Roman" w:eastAsia="Times New Roman" w:cs="Times New Roman"/>
+                <w:sz w:val="24"/>
+                <w:szCs w:val="24"/>
+              </w:rPr>
+            </w:pPr>
+            <w:proofErr w:type="spellStart"/>
+            <w:r>
+              <w:rPr/>
+              <w:t>Rgeo</w:t>
+            </w:r>
+            <w:proofErr w:type="spellEnd"/>
+            <w:r>
+              <w:rPr/>
+              <w:t xml:space="preserve"> package required rebooting </w:t>
+            </w:r>
+            <w:proofErr w:type="spellStart"/>
+            <w:r>
+              <w:rPr/>
+              <w:t>rstudio</w:t>
+            </w:r>
+            <w:proofErr w:type="spellEnd"/>
+            <w:r>
+              <w:rPr/>
+              <w:t xml:space="preserve"> in order to work. </w:t>
+            </w:r>
+          </w:p>
+          <w:p>
+            <w:pPr>
+              <w:pStyle w:val="ListParagraph"/>
+              <w:numPr>
+                <w:ilvl w:val="0"/>
+                <w:numId w:val="2"/>
+              </w:numPr>
+              <w:rPr/>
+            </w:pPr>
+            <w:r>
+              <w:rPr/>
               <w:t>Item 2</w:t>
             </w:r>
           </w:p>
@@ -666,8 +715,10 @@
                 <w:ilvl w:val="0"/>
                 <w:numId w:val="2"/>
               </w:numPr>
-            </w:pPr>
-            <w:r>
+              <w:rPr/>
+            </w:pPr>
+            <w:r>
+              <w:rPr/>
               <w:t>Etc</w:t>
             </w:r>
           </w:p>
@@ -725,20 +776,90 @@
                 <w:ilvl w:val="0"/>
                 <w:numId w:val="2"/>
               </w:numPr>
-            </w:pPr>
-            <w:r>
-              <w:t>Item 1</w:t>
-            </w:r>
-          </w:p>
-          <w:p>
-            <w:pPr>
-              <w:pStyle w:val="ListParagraph"/>
-              <w:numPr>
-                <w:ilvl w:val="0"/>
-                <w:numId w:val="2"/>
-              </w:numPr>
-            </w:pPr>
-            <w:r>
+              <w:bidi w:val="0"/>
+              <w:spacing w:before="0" w:beforeAutospacing="off" w:after="0" w:afterAutospacing="off" w:line="259" w:lineRule="auto"/>
+              <w:ind w:left="720" w:right="0" w:hanging="360"/>
+              <w:jc w:val="left"/>
+              <w:rPr>
+                <w:rFonts w:ascii="Times New Roman" w:hAnsi="Times New Roman" w:eastAsia="Times New Roman" w:cs="Times New Roman"/>
+                <w:sz w:val="24"/>
+                <w:szCs w:val="24"/>
+              </w:rPr>
+            </w:pPr>
+            <w:r>
+              <w:rPr/>
+              <w:t>Fergal sourced .</w:t>
+            </w:r>
+            <w:proofErr w:type="spellStart"/>
+            <w:r>
+              <w:rPr/>
+              <w:t>shp</w:t>
+            </w:r>
+            <w:proofErr w:type="spellEnd"/>
+            <w:r>
+              <w:rPr/>
+              <w:t xml:space="preserve"> file to use for </w:t>
+            </w:r>
+            <w:proofErr w:type="spellStart"/>
+            <w:r>
+              <w:rPr/>
+              <w:t>chloropleth</w:t>
+            </w:r>
+            <w:proofErr w:type="spellEnd"/>
+            <w:r>
+              <w:rPr/>
+              <w:t xml:space="preserve"> map, loaded .</w:t>
+            </w:r>
+            <w:proofErr w:type="spellStart"/>
+            <w:r>
+              <w:rPr/>
+              <w:t>shp</w:t>
+            </w:r>
+            <w:proofErr w:type="spellEnd"/>
+            <w:r>
+              <w:rPr/>
+              <w:t xml:space="preserve"> file into r and plotted ba</w:t>
+            </w:r>
+            <w:r>
+              <w:rPr/>
+              <w:t xml:space="preserve">sic map </w:t>
+            </w:r>
+            <w:r>
+              <w:rPr/>
+              <w:t xml:space="preserve">of Ireland </w:t>
+            </w:r>
+            <w:r>
+              <w:rPr/>
+              <w:t>(</w:t>
+            </w:r>
+            <w:r>
+              <w:rPr/>
+              <w:t>with</w:t>
+            </w:r>
+            <w:r>
+              <w:rPr/>
+              <w:t>out</w:t>
+            </w:r>
+            <w:r>
+              <w:rPr/>
+              <w:t xml:space="preserve"> analysis</w:t>
+            </w:r>
+            <w:r>
+              <w:rPr/>
+              <w:t>)</w:t>
+            </w:r>
+          </w:p>
+          <w:p>
+            <w:pPr>
+              <w:pStyle w:val="ListParagraph"/>
+              <w:numPr>
+                <w:ilvl w:val="0"/>
+                <w:numId w:val="2"/>
+              </w:numPr>
+              <w:rPr/>
+            </w:pPr>
+            <w:r>
+              <w:rPr/>
               <w:t>Item 2</w:t>
             </w:r>
           </w:p>
@@ -749,8 +870,10 @@
                 <w:ilvl w:val="0"/>
                 <w:numId w:val="2"/>
               </w:numPr>
-            </w:pPr>
-            <w:r>
+              <w:rPr/>
+            </w:pPr>
+            <w:r>
+              <w:rPr/>
               <w:t>Etc</w:t>
             </w:r>
           </w:p>
@@ -802,8 +925,10 @@
                 <w:ilvl w:val="0"/>
                 <w:numId w:val="2"/>
               </w:numPr>
-            </w:pPr>
-            <w:r>
+              <w:rPr/>
+            </w:pPr>
+            <w:r>
+              <w:rPr/>
               <w:t>Item 1</w:t>
             </w:r>
           </w:p>
@@ -814,8 +939,10 @@
                 <w:ilvl w:val="0"/>
                 <w:numId w:val="2"/>
               </w:numPr>
-            </w:pPr>
-            <w:r>
+              <w:rPr/>
+            </w:pPr>
+            <w:r>
+              <w:rPr/>
               <w:t>Item 2</w:t>
             </w:r>
           </w:p>
@@ -826,8 +953,10 @@
                 <w:ilvl w:val="0"/>
                 <w:numId w:val="2"/>
               </w:numPr>
-            </w:pPr>
-            <w:r>
+              <w:rPr/>
+            </w:pPr>
+            <w:r>
+              <w:rPr/>
               <w:t>Etc</w:t>
             </w:r>
           </w:p>
@@ -855,6 +984,7 @@
         <w:tc>
           <w:tcPr>
             <w:tcW w:w="2547" w:type="dxa"/>
+            <w:tcMar/>
           </w:tcPr>
           <w:p>
             <w:pPr>
@@ -881,6 +1011,7 @@
         <w:tc>
           <w:tcPr>
             <w:tcW w:w="6469" w:type="dxa"/>
+            <w:tcMar/>
           </w:tcPr>
           <w:p>
             <w:r>
@@ -893,6 +1024,7 @@
         <w:tc>
           <w:tcPr>
             <w:tcW w:w="2547" w:type="dxa"/>
+            <w:tcMar/>
           </w:tcPr>
           <w:p>
             <w:pPr>
@@ -918,16 +1050,19 @@
         <w:tc>
           <w:tcPr>
             <w:tcW w:w="6469" w:type="dxa"/>
-          </w:tcPr>
-          <w:p>
-            <w:pPr>
-              <w:pStyle w:val="ListParagraph"/>
-              <w:numPr>
-                <w:ilvl w:val="0"/>
-                <w:numId w:val="2"/>
-              </w:numPr>
-            </w:pPr>
-            <w:r>
+            <w:tcMar/>
+          </w:tcPr>
+          <w:p>
+            <w:pPr>
+              <w:pStyle w:val="ListParagraph"/>
+              <w:numPr>
+                <w:ilvl w:val="0"/>
+                <w:numId w:val="2"/>
+              </w:numPr>
+              <w:rPr/>
+            </w:pPr>
+            <w:r>
+              <w:rPr/>
               <w:t>Item 1</w:t>
             </w:r>
           </w:p>
@@ -938,8 +1073,10 @@
                 <w:ilvl w:val="0"/>
                 <w:numId w:val="2"/>
               </w:numPr>
-            </w:pPr>
-            <w:r>
+              <w:rPr/>
+            </w:pPr>
+            <w:r>
+              <w:rPr/>
               <w:t>Item 2</w:t>
             </w:r>
           </w:p>
@@ -950,8 +1087,10 @@
                 <w:ilvl w:val="0"/>
                 <w:numId w:val="2"/>
               </w:numPr>
-            </w:pPr>
-            <w:r>
+              <w:rPr/>
+            </w:pPr>
+            <w:r>
+              <w:rPr/>
               <w:t>Etc</w:t>
             </w:r>
           </w:p>
@@ -962,6 +1101,7 @@
         <w:tc>
           <w:tcPr>
             <w:tcW w:w="2547" w:type="dxa"/>
+            <w:tcMar/>
           </w:tcPr>
           <w:p>
             <w:pPr>
@@ -987,16 +1127,19 @@
         <w:tc>
           <w:tcPr>
             <w:tcW w:w="6469" w:type="dxa"/>
-          </w:tcPr>
-          <w:p>
-            <w:pPr>
-              <w:pStyle w:val="ListParagraph"/>
-              <w:numPr>
-                <w:ilvl w:val="0"/>
-                <w:numId w:val="2"/>
-              </w:numPr>
-            </w:pPr>
-            <w:r>
+            <w:tcMar/>
+          </w:tcPr>
+          <w:p>
+            <w:pPr>
+              <w:pStyle w:val="ListParagraph"/>
+              <w:numPr>
+                <w:ilvl w:val="0"/>
+                <w:numId w:val="2"/>
+              </w:numPr>
+              <w:rPr/>
+            </w:pPr>
+            <w:r>
+              <w:rPr/>
               <w:t>Item 1</w:t>
             </w:r>
           </w:p>
@@ -1007,8 +1150,10 @@
                 <w:ilvl w:val="0"/>
                 <w:numId w:val="2"/>
               </w:numPr>
-            </w:pPr>
-            <w:r>
+              <w:rPr/>
+            </w:pPr>
+            <w:r>
+              <w:rPr/>
               <w:t>Item 2</w:t>
             </w:r>
           </w:p>
@@ -1019,8 +1164,10 @@
                 <w:ilvl w:val="0"/>
                 <w:numId w:val="2"/>
               </w:numPr>
-            </w:pPr>
-            <w:r>
+              <w:rPr/>
+            </w:pPr>
+            <w:r>
+              <w:rPr/>
               <w:t>Etc</w:t>
             </w:r>
           </w:p>
@@ -1031,6 +1178,7 @@
         <w:tc>
           <w:tcPr>
             <w:tcW w:w="2547" w:type="dxa"/>
+            <w:tcMar/>
           </w:tcPr>
           <w:p>
             <w:pPr>
@@ -1068,16 +1216,19 @@
         <w:tc>
           <w:tcPr>
             <w:tcW w:w="6469" w:type="dxa"/>
-          </w:tcPr>
-          <w:p>
-            <w:pPr>
-              <w:pStyle w:val="ListParagraph"/>
-              <w:numPr>
-                <w:ilvl w:val="0"/>
-                <w:numId w:val="2"/>
-              </w:numPr>
-            </w:pPr>
-            <w:r>
+            <w:tcMar/>
+          </w:tcPr>
+          <w:p>
+            <w:pPr>
+              <w:pStyle w:val="ListParagraph"/>
+              <w:numPr>
+                <w:ilvl w:val="0"/>
+                <w:numId w:val="2"/>
+              </w:numPr>
+              <w:rPr/>
+            </w:pPr>
+            <w:r>
+              <w:rPr/>
               <w:t>Item 1</w:t>
             </w:r>
           </w:p>
@@ -1088,8 +1239,10 @@
                 <w:ilvl w:val="0"/>
                 <w:numId w:val="2"/>
               </w:numPr>
-            </w:pPr>
-            <w:r>
+              <w:rPr/>
+            </w:pPr>
+            <w:r>
+              <w:rPr/>
               <w:t>Item 2</w:t>
             </w:r>
           </w:p>
@@ -1100,8 +1253,10 @@
                 <w:ilvl w:val="0"/>
                 <w:numId w:val="2"/>
               </w:numPr>
-            </w:pPr>
-            <w:r>
+              <w:rPr/>
+            </w:pPr>
+            <w:r>
+              <w:rPr/>
               <w:t>Etc</w:t>
             </w:r>
           </w:p>
@@ -1112,6 +1267,7 @@
         <w:tc>
           <w:tcPr>
             <w:tcW w:w="2547" w:type="dxa"/>
+            <w:tcMar/>
           </w:tcPr>
           <w:p>
             <w:pPr>
@@ -1143,16 +1299,19 @@
         <w:tc>
           <w:tcPr>
             <w:tcW w:w="6469" w:type="dxa"/>
-          </w:tcPr>
-          <w:p>
-            <w:pPr>
-              <w:pStyle w:val="ListParagraph"/>
-              <w:numPr>
-                <w:ilvl w:val="0"/>
-                <w:numId w:val="2"/>
-              </w:numPr>
-            </w:pPr>
-            <w:r>
+            <w:tcMar/>
+          </w:tcPr>
+          <w:p>
+            <w:pPr>
+              <w:pStyle w:val="ListParagraph"/>
+              <w:numPr>
+                <w:ilvl w:val="0"/>
+                <w:numId w:val="2"/>
+              </w:numPr>
+              <w:rPr/>
+            </w:pPr>
+            <w:r>
+              <w:rPr/>
               <w:t>Item 1</w:t>
             </w:r>
           </w:p>
@@ -1163,8 +1322,10 @@
                 <w:ilvl w:val="0"/>
                 <w:numId w:val="2"/>
               </w:numPr>
-            </w:pPr>
-            <w:r>
+              <w:rPr/>
+            </w:pPr>
+            <w:r>
+              <w:rPr/>
               <w:t>Item 2</w:t>
             </w:r>
           </w:p>
@@ -1175,8 +1336,10 @@
                 <w:ilvl w:val="0"/>
                 <w:numId w:val="2"/>
               </w:numPr>
-            </w:pPr>
-            <w:r>
+              <w:rPr/>
+            </w:pPr>
+            <w:r>
+              <w:rPr/>
               <w:t>Etc</w:t>
             </w:r>
           </w:p>
@@ -1204,6 +1367,7 @@
         <w:tc>
           <w:tcPr>
             <w:tcW w:w="2547" w:type="dxa"/>
+            <w:tcMar/>
           </w:tcPr>
           <w:p>
             <w:pPr>
@@ -1230,6 +1394,7 @@
         <w:tc>
           <w:tcPr>
             <w:tcW w:w="6469" w:type="dxa"/>
+            <w:tcMar/>
           </w:tcPr>
           <w:p>
             <w:r>
@@ -1242,6 +1407,7 @@
         <w:tc>
           <w:tcPr>
             <w:tcW w:w="2547" w:type="dxa"/>
+            <w:tcMar/>
           </w:tcPr>
           <w:p>
             <w:pPr>
@@ -1267,16 +1433,19 @@
         <w:tc>
           <w:tcPr>
             <w:tcW w:w="6469" w:type="dxa"/>
-          </w:tcPr>
-          <w:p>
-            <w:pPr>
-              <w:pStyle w:val="ListParagraph"/>
-              <w:numPr>
-                <w:ilvl w:val="0"/>
-                <w:numId w:val="2"/>
-              </w:numPr>
-            </w:pPr>
-            <w:r>
+            <w:tcMar/>
+          </w:tcPr>
+          <w:p>
+            <w:pPr>
+              <w:pStyle w:val="ListParagraph"/>
+              <w:numPr>
+                <w:ilvl w:val="0"/>
+                <w:numId w:val="2"/>
+              </w:numPr>
+              <w:rPr/>
+            </w:pPr>
+            <w:r>
+              <w:rPr/>
               <w:t>Item 1</w:t>
             </w:r>
           </w:p>
@@ -1287,8 +1456,10 @@
                 <w:ilvl w:val="0"/>
                 <w:numId w:val="2"/>
               </w:numPr>
-            </w:pPr>
-            <w:r>
+              <w:rPr/>
+            </w:pPr>
+            <w:r>
+              <w:rPr/>
               <w:t>Item 2</w:t>
             </w:r>
           </w:p>
@@ -1299,8 +1470,10 @@
                 <w:ilvl w:val="0"/>
                 <w:numId w:val="2"/>
               </w:numPr>
-            </w:pPr>
-            <w:r>
+              <w:rPr/>
+            </w:pPr>
+            <w:r>
+              <w:rPr/>
               <w:t>Etc</w:t>
             </w:r>
           </w:p>
@@ -1311,6 +1484,7 @@
         <w:tc>
           <w:tcPr>
             <w:tcW w:w="2547" w:type="dxa"/>
+            <w:tcMar/>
           </w:tcPr>
           <w:p>
             <w:pPr>
@@ -1336,16 +1510,19 @@
         <w:tc>
           <w:tcPr>
             <w:tcW w:w="6469" w:type="dxa"/>
-          </w:tcPr>
-          <w:p>
-            <w:pPr>
-              <w:pStyle w:val="ListParagraph"/>
-              <w:numPr>
-                <w:ilvl w:val="0"/>
-                <w:numId w:val="2"/>
-              </w:numPr>
-            </w:pPr>
-            <w:r>
+            <w:tcMar/>
+          </w:tcPr>
+          <w:p>
+            <w:pPr>
+              <w:pStyle w:val="ListParagraph"/>
+              <w:numPr>
+                <w:ilvl w:val="0"/>
+                <w:numId w:val="2"/>
+              </w:numPr>
+              <w:rPr/>
+            </w:pPr>
+            <w:r>
+              <w:rPr/>
               <w:t>Item 1</w:t>
             </w:r>
           </w:p>
@@ -1356,8 +1533,10 @@
                 <w:ilvl w:val="0"/>
                 <w:numId w:val="2"/>
               </w:numPr>
-            </w:pPr>
-            <w:r>
+              <w:rPr/>
+            </w:pPr>
+            <w:r>
+              <w:rPr/>
               <w:t>Item 2</w:t>
             </w:r>
           </w:p>
@@ -1368,8 +1547,10 @@
                 <w:ilvl w:val="0"/>
                 <w:numId w:val="2"/>
               </w:numPr>
-            </w:pPr>
-            <w:r>
+              <w:rPr/>
+            </w:pPr>
+            <w:r>
+              <w:rPr/>
               <w:t>Etc</w:t>
             </w:r>
           </w:p>
@@ -1380,6 +1561,7 @@
         <w:tc>
           <w:tcPr>
             <w:tcW w:w="2547" w:type="dxa"/>
+            <w:tcMar/>
           </w:tcPr>
           <w:p>
             <w:pPr>
@@ -1417,16 +1599,19 @@
         <w:tc>
           <w:tcPr>
             <w:tcW w:w="6469" w:type="dxa"/>
-          </w:tcPr>
-          <w:p>
-            <w:pPr>
-              <w:pStyle w:val="ListParagraph"/>
-              <w:numPr>
-                <w:ilvl w:val="0"/>
-                <w:numId w:val="2"/>
-              </w:numPr>
-            </w:pPr>
-            <w:r>
+            <w:tcMar/>
+          </w:tcPr>
+          <w:p>
+            <w:pPr>
+              <w:pStyle w:val="ListParagraph"/>
+              <w:numPr>
+                <w:ilvl w:val="0"/>
+                <w:numId w:val="2"/>
+              </w:numPr>
+              <w:rPr/>
+            </w:pPr>
+            <w:r>
+              <w:rPr/>
               <w:t>Item 1</w:t>
             </w:r>
           </w:p>
@@ -1437,8 +1622,10 @@
                 <w:ilvl w:val="0"/>
                 <w:numId w:val="2"/>
               </w:numPr>
-            </w:pPr>
-            <w:r>
+              <w:rPr/>
+            </w:pPr>
+            <w:r>
+              <w:rPr/>
               <w:t>Item 2</w:t>
             </w:r>
           </w:p>
@@ -1449,8 +1636,10 @@
                 <w:ilvl w:val="0"/>
                 <w:numId w:val="2"/>
               </w:numPr>
-            </w:pPr>
-            <w:r>
+              <w:rPr/>
+            </w:pPr>
+            <w:r>
+              <w:rPr/>
               <w:t>Etc</w:t>
             </w:r>
           </w:p>
@@ -1461,6 +1650,7 @@
         <w:tc>
           <w:tcPr>
             <w:tcW w:w="2547" w:type="dxa"/>
+            <w:tcMar/>
           </w:tcPr>
           <w:p>
             <w:pPr>
@@ -1492,16 +1682,19 @@
         <w:tc>
           <w:tcPr>
             <w:tcW w:w="6469" w:type="dxa"/>
-          </w:tcPr>
-          <w:p>
-            <w:pPr>
-              <w:pStyle w:val="ListParagraph"/>
-              <w:numPr>
-                <w:ilvl w:val="0"/>
-                <w:numId w:val="2"/>
-              </w:numPr>
-            </w:pPr>
-            <w:r>
+            <w:tcMar/>
+          </w:tcPr>
+          <w:p>
+            <w:pPr>
+              <w:pStyle w:val="ListParagraph"/>
+              <w:numPr>
+                <w:ilvl w:val="0"/>
+                <w:numId w:val="2"/>
+              </w:numPr>
+              <w:rPr/>
+            </w:pPr>
+            <w:r>
+              <w:rPr/>
               <w:t>Item 1</w:t>
             </w:r>
           </w:p>
@@ -1512,8 +1705,10 @@
                 <w:ilvl w:val="0"/>
                 <w:numId w:val="2"/>
               </w:numPr>
-            </w:pPr>
-            <w:r>
+              <w:rPr/>
+            </w:pPr>
+            <w:r>
+              <w:rPr/>
               <w:t>Item 2</w:t>
             </w:r>
           </w:p>
@@ -1524,8 +1719,10 @@
                 <w:ilvl w:val="0"/>
                 <w:numId w:val="2"/>
               </w:numPr>
-            </w:pPr>
-            <w:r>
+              <w:rPr/>
+            </w:pPr>
+            <w:r>
+              <w:rPr/>
               <w:t>Etc</w:t>
             </w:r>
           </w:p>
@@ -1553,6 +1750,7 @@
         <w:tc>
           <w:tcPr>
             <w:tcW w:w="2547" w:type="dxa"/>
+            <w:tcMar/>
           </w:tcPr>
           <w:p>
             <w:pPr>
@@ -1579,6 +1777,7 @@
         <w:tc>
           <w:tcPr>
             <w:tcW w:w="6469" w:type="dxa"/>
+            <w:tcMar/>
           </w:tcPr>
           <w:p>
             <w:r>
@@ -1591,6 +1790,7 @@
         <w:tc>
           <w:tcPr>
             <w:tcW w:w="2547" w:type="dxa"/>
+            <w:tcMar/>
           </w:tcPr>
           <w:p>
             <w:pPr>
@@ -1616,16 +1816,19 @@
         <w:tc>
           <w:tcPr>
             <w:tcW w:w="6469" w:type="dxa"/>
-          </w:tcPr>
-          <w:p>
-            <w:pPr>
-              <w:pStyle w:val="ListParagraph"/>
-              <w:numPr>
-                <w:ilvl w:val="0"/>
-                <w:numId w:val="2"/>
-              </w:numPr>
-            </w:pPr>
-            <w:r>
+            <w:tcMar/>
+          </w:tcPr>
+          <w:p>
+            <w:pPr>
+              <w:pStyle w:val="ListParagraph"/>
+              <w:numPr>
+                <w:ilvl w:val="0"/>
+                <w:numId w:val="2"/>
+              </w:numPr>
+              <w:rPr/>
+            </w:pPr>
+            <w:r>
+              <w:rPr/>
               <w:t>Item 1</w:t>
             </w:r>
           </w:p>
@@ -1636,8 +1839,10 @@
                 <w:ilvl w:val="0"/>
                 <w:numId w:val="2"/>
               </w:numPr>
-            </w:pPr>
-            <w:r>
+              <w:rPr/>
+            </w:pPr>
+            <w:r>
+              <w:rPr/>
               <w:t>Item 2</w:t>
             </w:r>
           </w:p>
@@ -1648,8 +1853,10 @@
                 <w:ilvl w:val="0"/>
                 <w:numId w:val="2"/>
               </w:numPr>
-            </w:pPr>
-            <w:r>
+              <w:rPr/>
+            </w:pPr>
+            <w:r>
+              <w:rPr/>
               <w:t>Etc</w:t>
             </w:r>
           </w:p>
@@ -1660,6 +1867,7 @@
         <w:tc>
           <w:tcPr>
             <w:tcW w:w="2547" w:type="dxa"/>
+            <w:tcMar/>
           </w:tcPr>
           <w:p>
             <w:pPr>
@@ -1685,16 +1893,19 @@
         <w:tc>
           <w:tcPr>
             <w:tcW w:w="6469" w:type="dxa"/>
-          </w:tcPr>
-          <w:p>
-            <w:pPr>
-              <w:pStyle w:val="ListParagraph"/>
-              <w:numPr>
-                <w:ilvl w:val="0"/>
-                <w:numId w:val="2"/>
-              </w:numPr>
-            </w:pPr>
-            <w:r>
+            <w:tcMar/>
+          </w:tcPr>
+          <w:p>
+            <w:pPr>
+              <w:pStyle w:val="ListParagraph"/>
+              <w:numPr>
+                <w:ilvl w:val="0"/>
+                <w:numId w:val="2"/>
+              </w:numPr>
+              <w:rPr/>
+            </w:pPr>
+            <w:r>
+              <w:rPr/>
               <w:t>Item 1</w:t>
             </w:r>
           </w:p>
@@ -1705,8 +1916,10 @@
                 <w:ilvl w:val="0"/>
                 <w:numId w:val="2"/>
               </w:numPr>
-            </w:pPr>
-            <w:r>
+              <w:rPr/>
+            </w:pPr>
+            <w:r>
+              <w:rPr/>
               <w:t>Item 2</w:t>
             </w:r>
           </w:p>
@@ -1717,8 +1930,10 @@
                 <w:ilvl w:val="0"/>
                 <w:numId w:val="2"/>
               </w:numPr>
-            </w:pPr>
-            <w:r>
+              <w:rPr/>
+            </w:pPr>
+            <w:r>
+              <w:rPr/>
               <w:t>Etc</w:t>
             </w:r>
           </w:p>
@@ -1729,6 +1944,7 @@
         <w:tc>
           <w:tcPr>
             <w:tcW w:w="2547" w:type="dxa"/>
+            <w:tcMar/>
           </w:tcPr>
           <w:p>
             <w:pPr>
@@ -1766,16 +1982,19 @@
         <w:tc>
           <w:tcPr>
             <w:tcW w:w="6469" w:type="dxa"/>
-          </w:tcPr>
-          <w:p>
-            <w:pPr>
-              <w:pStyle w:val="ListParagraph"/>
-              <w:numPr>
-                <w:ilvl w:val="0"/>
-                <w:numId w:val="2"/>
-              </w:numPr>
-            </w:pPr>
-            <w:r>
+            <w:tcMar/>
+          </w:tcPr>
+          <w:p>
+            <w:pPr>
+              <w:pStyle w:val="ListParagraph"/>
+              <w:numPr>
+                <w:ilvl w:val="0"/>
+                <w:numId w:val="2"/>
+              </w:numPr>
+              <w:rPr/>
+            </w:pPr>
+            <w:r>
+              <w:rPr/>
               <w:t>Item 1</w:t>
             </w:r>
           </w:p>
@@ -1786,8 +2005,10 @@
                 <w:ilvl w:val="0"/>
                 <w:numId w:val="2"/>
               </w:numPr>
-            </w:pPr>
-            <w:r>
+              <w:rPr/>
+            </w:pPr>
+            <w:r>
+              <w:rPr/>
               <w:t>Item 2</w:t>
             </w:r>
           </w:p>
@@ -1798,8 +2019,10 @@
                 <w:ilvl w:val="0"/>
                 <w:numId w:val="2"/>
               </w:numPr>
-            </w:pPr>
-            <w:r>
+              <w:rPr/>
+            </w:pPr>
+            <w:r>
+              <w:rPr/>
               <w:t>Etc</w:t>
             </w:r>
           </w:p>
@@ -1810,6 +2033,7 @@
         <w:tc>
           <w:tcPr>
             <w:tcW w:w="2547" w:type="dxa"/>
+            <w:tcMar/>
           </w:tcPr>
           <w:p>
             <w:pPr>
@@ -1841,16 +2065,19 @@
         <w:tc>
           <w:tcPr>
             <w:tcW w:w="6469" w:type="dxa"/>
-          </w:tcPr>
-          <w:p>
-            <w:pPr>
-              <w:pStyle w:val="ListParagraph"/>
-              <w:numPr>
-                <w:ilvl w:val="0"/>
-                <w:numId w:val="2"/>
-              </w:numPr>
-            </w:pPr>
-            <w:r>
+            <w:tcMar/>
+          </w:tcPr>
+          <w:p>
+            <w:pPr>
+              <w:pStyle w:val="ListParagraph"/>
+              <w:numPr>
+                <w:ilvl w:val="0"/>
+                <w:numId w:val="2"/>
+              </w:numPr>
+              <w:rPr/>
+            </w:pPr>
+            <w:r>
+              <w:rPr/>
               <w:t>Item 1</w:t>
             </w:r>
           </w:p>
@@ -1861,8 +2088,10 @@
                 <w:ilvl w:val="0"/>
                 <w:numId w:val="2"/>
               </w:numPr>
-            </w:pPr>
-            <w:r>
+              <w:rPr/>
+            </w:pPr>
+            <w:r>
+              <w:rPr/>
               <w:t>Item 2</w:t>
             </w:r>
           </w:p>
@@ -1873,8 +2102,10 @@
                 <w:ilvl w:val="0"/>
                 <w:numId w:val="2"/>
               </w:numPr>
-            </w:pPr>
-            <w:r>
+              <w:rPr/>
+            </w:pPr>
+            <w:r>
+              <w:rPr/>
               <w:t>Etc</w:t>
             </w:r>
           </w:p>
@@ -2287,6 +2518,7 @@
     <w:lsdException w:name="HTML Sample" w:semiHidden="1" w:unhideWhenUsed="1"/>
     <w:lsdException w:name="HTML Typewriter" w:semiHidden="1" w:unhideWhenUsed="1"/>
     <w:lsdException w:name="HTML Variable" w:semiHidden="1" w:unhideWhenUsed="1"/>
+    <w:lsdException w:name="Normal Table" w:semiHidden="1" w:unhideWhenUsed="1"/>
     <w:lsdException w:name="annotation subject" w:semiHidden="1" w:unhideWhenUsed="1"/>
     <w:lsdException w:name="No List" w:semiHidden="1" w:unhideWhenUsed="1"/>
     <w:lsdException w:name="Outline List 1" w:semiHidden="1" w:unhideWhenUsed="1"/>
@@ -2329,8 +2561,11 @@
     <w:lsdException w:name="Table Contemporary" w:semiHidden="1" w:unhideWhenUsed="1"/>
     <w:lsdException w:name="Table Elegant" w:semiHidden="1" w:unhideWhenUsed="1"/>
     <w:lsdException w:name="Table Professional" w:semiHidden="1" w:unhideWhenUsed="1"/>
+    <w:lsdException w:name="Table Subtle 1" w:semiHidden="1" w:unhideWhenUsed="1"/>
     <w:lsdException w:name="Table Subtle 2" w:semiHidden="1" w:unhideWhenUsed="1"/>
     <w:lsdException w:name="Table Web 1" w:semiHidden="1" w:unhideWhenUsed="1"/>
+    <w:lsdException w:name="Table Web 2" w:semiHidden="1" w:unhideWhenUsed="1"/>
+    <w:lsdException w:name="Table Web 3" w:semiHidden="1" w:unhideWhenUsed="1"/>
     <w:lsdException w:name="Balloon Text" w:semiHidden="1" w:unhideWhenUsed="1"/>
     <w:lsdException w:name="Table Grid" w:uiPriority="39"/>
     <w:lsdException w:name="Table Theme" w:semiHidden="1" w:unhideWhenUsed="1"/>

</xml_diff>